<commit_message>
Actualización del plan de gestión de la configuración del sistema de gestión de eventos
</commit_message>
<xml_diff>
--- a/Gestion/Planes/PGC.docx
+++ b/Gestion/Planes/PGC.docx
@@ -19,10 +19,7 @@
         <w:t>Introducción</w:t>
       </w:r>
     </w:p>
-    <w:p>
-      <w:bookmarkStart w:id="0" w:name="_GoBack"/>
-      <w:bookmarkEnd w:id="0"/>
-    </w:p>
+    <w:p/>
     <w:p>
       <w:pPr>
         <w:numPr>
@@ -31,10 +28,7 @@
         </w:numPr>
       </w:pPr>
       <w:r>
-        <w:t>Propósito: El plan de gestión de la configuración es un artefacto clave en la fase de planificación del proyecto. Debe ser utilizado para planificar y ejecutar las actividades de identificación y c</w:t>
-      </w:r>
-      <w:r>
-        <w:t>ontrol de ítems de configuración de proyecto</w:t>
+        <w:t>Propósito: El plan de gestión de la configuración es un artefacto clave en la fase de planificación del proyecto. Debe ser utilizado para planificar y ejecutar las actividades de identificación y control de ítems de configuración de proyecto</w:t>
       </w:r>
     </w:p>
     <w:p/>
@@ -54,7 +48,211 @@
         <w:ind w:left="720"/>
       </w:pPr>
     </w:p>
-    <w:p/>
+    <w:p>
+      <w:pPr>
+        <w:pStyle w:val="NormalWeb"/>
+        <w:spacing w:before="0" w:beforeAutospacing="0" w:after="0" w:afterAutospacing="0"/>
+        <w:ind w:firstLine="360"/>
+        <w:rPr>
+          <w:rFonts w:ascii="Arial" w:hAnsi="Arial" w:cs="Arial"/>
+          <w:color w:val="000000"/>
+          <w:sz w:val="22"/>
+          <w:szCs w:val="22"/>
+        </w:rPr>
+      </w:pPr>
+      <w:r>
+        <w:rPr>
+          <w:rFonts w:ascii="Arial" w:hAnsi="Arial" w:cs="Arial"/>
+          <w:color w:val="000000"/>
+          <w:sz w:val="22"/>
+          <w:szCs w:val="22"/>
+        </w:rPr>
+        <w:t>7.</w:t>
+      </w:r>
+      <w:r>
+        <w:rPr>
+          <w:color w:val="000000"/>
+          <w:sz w:val="14"/>
+          <w:szCs w:val="14"/>
+        </w:rPr>
+        <w:t xml:space="preserve">              </w:t>
+      </w:r>
+      <w:r>
+        <w:rPr>
+          <w:rFonts w:ascii="Arial" w:hAnsi="Arial" w:cs="Arial"/>
+          <w:color w:val="000000"/>
+          <w:sz w:val="22"/>
+          <w:szCs w:val="22"/>
+        </w:rPr>
+        <w:t>Definición de la nomenclatura de ítem</w:t>
+      </w:r>
+    </w:p>
+    <w:p>
+      <w:pPr>
+        <w:pStyle w:val="NormalWeb"/>
+        <w:spacing w:before="0" w:beforeAutospacing="0" w:after="0" w:afterAutospacing="0"/>
+        <w:ind w:firstLine="360"/>
+        <w:rPr>
+          <w:rFonts w:ascii="Arial" w:hAnsi="Arial" w:cs="Arial"/>
+          <w:color w:val="000000"/>
+          <w:sz w:val="22"/>
+          <w:szCs w:val="22"/>
+        </w:rPr>
+      </w:pPr>
+    </w:p>
+    <w:p>
+      <w:pPr>
+        <w:pStyle w:val="NormalWeb"/>
+        <w:spacing w:before="240" w:beforeAutospacing="0" w:after="0" w:afterAutospacing="0"/>
+        <w:ind w:left="360"/>
+      </w:pPr>
+      <w:r>
+        <w:rPr>
+          <w:rFonts w:ascii="Arial" w:hAnsi="Arial" w:cs="Arial"/>
+          <w:color w:val="000000"/>
+          <w:sz w:val="22"/>
+          <w:szCs w:val="22"/>
+        </w:rPr>
+        <w:t>SVO-ANERQ: Documento de especificación de requerimientos del Sistema</w:t>
+      </w:r>
+      <w:bookmarkStart w:id="0" w:name="_GoBack"/>
+      <w:bookmarkEnd w:id="0"/>
+      <w:r>
+        <w:rPr>
+          <w:rFonts w:ascii="Arial" w:hAnsi="Arial" w:cs="Arial"/>
+          <w:color w:val="000000"/>
+          <w:sz w:val="22"/>
+          <w:szCs w:val="22"/>
+        </w:rPr>
+        <w:t xml:space="preserve"> de Validación de Operaciones.</w:t>
+      </w:r>
+    </w:p>
+    <w:p>
+      <w:pPr>
+        <w:pStyle w:val="NormalWeb"/>
+        <w:spacing w:before="240" w:beforeAutospacing="0" w:after="0" w:afterAutospacing="0"/>
+        <w:ind w:left="360"/>
+      </w:pPr>
+      <w:r>
+        <w:rPr>
+          <w:rFonts w:ascii="Arial" w:hAnsi="Arial" w:cs="Arial"/>
+          <w:color w:val="000000"/>
+          <w:sz w:val="22"/>
+          <w:szCs w:val="22"/>
+        </w:rPr>
+        <w:t>SVO-ANMOD: Modelo de análisis del Sistema de Validación de Operaciones.</w:t>
+      </w:r>
+    </w:p>
+    <w:p>
+      <w:pPr>
+        <w:pStyle w:val="NormalWeb"/>
+        <w:spacing w:before="240" w:beforeAutospacing="0" w:after="0" w:afterAutospacing="0"/>
+        <w:ind w:left="360"/>
+      </w:pPr>
+      <w:r>
+        <w:rPr>
+          <w:rFonts w:ascii="Arial" w:hAnsi="Arial" w:cs="Arial"/>
+          <w:color w:val="000000"/>
+          <w:sz w:val="22"/>
+          <w:szCs w:val="22"/>
+        </w:rPr>
+        <w:t>SVO-DSMOD: Modelo de diseño del Sistema de Validación de Operaciones.</w:t>
+      </w:r>
+    </w:p>
+    <w:p>
+      <w:pPr>
+        <w:pStyle w:val="NormalWeb"/>
+        <w:spacing w:before="240" w:beforeAutospacing="0" w:after="0" w:afterAutospacing="0"/>
+        <w:ind w:left="360"/>
+      </w:pPr>
+      <w:r>
+        <w:rPr>
+          <w:rFonts w:ascii="Arial" w:hAnsi="Arial" w:cs="Arial"/>
+          <w:color w:val="000000"/>
+          <w:sz w:val="22"/>
+          <w:szCs w:val="22"/>
+        </w:rPr>
+        <w:t>SVO-DSDIST: Modelo de distribución del Sistema de Validación de Operaciones.</w:t>
+      </w:r>
+    </w:p>
+    <w:p>
+      <w:pPr>
+        <w:pStyle w:val="NormalWeb"/>
+        <w:spacing w:before="240" w:beforeAutospacing="0" w:after="0" w:afterAutospacing="0"/>
+        <w:ind w:left="360"/>
+      </w:pPr>
+      <w:r>
+        <w:rPr>
+          <w:rFonts w:ascii="Arial" w:hAnsi="Arial" w:cs="Arial"/>
+          <w:color w:val="000000"/>
+          <w:sz w:val="22"/>
+          <w:szCs w:val="22"/>
+        </w:rPr>
+        <w:t>SVO-IMDT: Documentación técnica del Sistema de Validación de Operaciones.</w:t>
+      </w:r>
+    </w:p>
+    <w:p>
+      <w:pPr>
+        <w:pStyle w:val="NormalWeb"/>
+        <w:spacing w:before="240" w:beforeAutospacing="0" w:after="0" w:afterAutospacing="0"/>
+        <w:ind w:left="360"/>
+      </w:pPr>
+      <w:r>
+        <w:rPr>
+          <w:rFonts w:ascii="Arial" w:hAnsi="Arial" w:cs="Arial"/>
+          <w:color w:val="000000"/>
+          <w:sz w:val="22"/>
+          <w:szCs w:val="22"/>
+        </w:rPr>
+        <w:t>SVO-IMPROT: Prototipo del Sistema de Validación de Operaciones.</w:t>
+      </w:r>
+    </w:p>
+    <w:p>
+      <w:pPr>
+        <w:pStyle w:val="NormalWeb"/>
+        <w:spacing w:before="240" w:beforeAutospacing="0" w:after="0" w:afterAutospacing="0"/>
+        <w:ind w:left="360"/>
+      </w:pPr>
+      <w:r>
+        <w:rPr>
+          <w:rFonts w:ascii="Arial" w:hAnsi="Arial" w:cs="Arial"/>
+          <w:color w:val="000000"/>
+          <w:sz w:val="22"/>
+          <w:szCs w:val="22"/>
+        </w:rPr>
+        <w:t>SVO-IMMTP: Manual Técnico del Prototipo del Sistema de Validación de Operaciones.</w:t>
+      </w:r>
+    </w:p>
+    <w:p>
+      <w:pPr>
+        <w:pStyle w:val="NormalWeb"/>
+        <w:spacing w:before="240" w:beforeAutospacing="0" w:after="0" w:afterAutospacing="0"/>
+        <w:ind w:left="360"/>
+      </w:pPr>
+      <w:r>
+        <w:rPr>
+          <w:rFonts w:ascii="Arial" w:hAnsi="Arial" w:cs="Arial"/>
+          <w:color w:val="000000"/>
+          <w:sz w:val="22"/>
+          <w:szCs w:val="22"/>
+        </w:rPr>
+        <w:t>SVO-IMESF: Ejecutable Final del Sistema de Validación de Operaciones.</w:t>
+      </w:r>
+    </w:p>
+    <w:p>
+      <w:pPr>
+        <w:pStyle w:val="NormalWeb"/>
+        <w:spacing w:before="0" w:beforeAutospacing="0" w:after="0" w:afterAutospacing="0"/>
+        <w:ind w:firstLine="360"/>
+      </w:pPr>
+    </w:p>
+    <w:p>
+      <w:pPr>
+        <w:rPr>
+          <w:lang w:val="es-PE"/>
+        </w:rPr>
+      </w:pPr>
+    </w:p>
     <w:sectPr>
       <w:pgSz w:w="11909" w:h="16834"/>
       <w:pgMar w:top="1440" w:right="1440" w:bottom="1440" w:left="1440" w:header="720" w:footer="720" w:gutter="0"/>
@@ -1330,6 +1528,23 @@
       </w:tblCellMar>
     </w:tblPr>
   </w:style>
+  <w:style w:type="paragraph" w:styleId="NormalWeb">
+    <w:name w:val="Normal (Web)"/>
+    <w:basedOn w:val="Normal"/>
+    <w:uiPriority w:val="99"/>
+    <w:semiHidden/>
+    <w:unhideWhenUsed/>
+    <w:rsid w:val="001D4531"/>
+    <w:pPr>
+      <w:spacing w:before="100" w:beforeAutospacing="1" w:after="100" w:afterAutospacing="1" w:line="240" w:lineRule="auto"/>
+    </w:pPr>
+    <w:rPr>
+      <w:rFonts w:ascii="Times New Roman" w:eastAsia="Times New Roman" w:hAnsi="Times New Roman" w:cs="Times New Roman"/>
+      <w:sz w:val="24"/>
+      <w:szCs w:val="24"/>
+      <w:lang w:val="es-PE"/>
+    </w:rPr>
+  </w:style>
 </w:styles>
 </file>
 

</xml_diff>

<commit_message>
Agregado de la definición de la nomenclatura de ítem
</commit_message>
<xml_diff>
--- a/Gestion/Planes/PGC.docx
+++ b/Gestion/Planes/PGC.docx
@@ -113,18 +113,7 @@
           <w:sz w:val="22"/>
           <w:szCs w:val="22"/>
         </w:rPr>
-        <w:t>SVO-ANERQ: Documento de especificación de requerimientos del Sistema</w:t>
-      </w:r>
-      <w:bookmarkStart w:id="0" w:name="_GoBack"/>
-      <w:bookmarkEnd w:id="0"/>
-      <w:r>
-        <w:rPr>
-          <w:rFonts w:ascii="Arial" w:hAnsi="Arial" w:cs="Arial"/>
-          <w:color w:val="000000"/>
-          <w:sz w:val="22"/>
-          <w:szCs w:val="22"/>
-        </w:rPr>
-        <w:t xml:space="preserve"> de Validación de Operaciones.</w:t>
+        <w:t>SVO-ANERQ: Documento de especificación de requerimientos del Sistema de Validación de Operaciones.</w:t>
       </w:r>
     </w:p>
     <w:p>
@@ -228,16 +217,191 @@
         <w:pStyle w:val="NormalWeb"/>
         <w:spacing w:before="240" w:beforeAutospacing="0" w:after="0" w:afterAutospacing="0"/>
         <w:ind w:left="360"/>
-      </w:pPr>
-      <w:r>
         <w:rPr>
           <w:rFonts w:ascii="Arial" w:hAnsi="Arial" w:cs="Arial"/>
           <w:color w:val="000000"/>
           <w:sz w:val="22"/>
           <w:szCs w:val="22"/>
         </w:rPr>
+      </w:pPr>
+      <w:r>
+        <w:rPr>
+          <w:rFonts w:ascii="Arial" w:hAnsi="Arial" w:cs="Arial"/>
+          <w:color w:val="000000"/>
+          <w:sz w:val="22"/>
+          <w:szCs w:val="22"/>
+        </w:rPr>
         <w:t>SVO-IMESF: Ejecutable Final del Sistema de Validación de Operaciones.</w:t>
       </w:r>
+    </w:p>
+    <w:p>
+      <w:pPr>
+        <w:spacing w:before="240" w:line="240" w:lineRule="auto"/>
+        <w:ind w:left="360"/>
+        <w:rPr>
+          <w:rFonts w:ascii="Times New Roman" w:eastAsia="Times New Roman" w:hAnsi="Times New Roman" w:cs="Times New Roman"/>
+          <w:sz w:val="24"/>
+          <w:szCs w:val="24"/>
+          <w:lang w:val="es-PE"/>
+        </w:rPr>
+      </w:pPr>
+      <w:r>
+        <w:rPr>
+          <w:rFonts w:eastAsia="Times New Roman"/>
+          <w:color w:val="000000"/>
+          <w:lang w:val="es-PE"/>
+        </w:rPr>
+        <w:t>SEM-ANERQ: Documento de especificación de requerimientos del Sistema de Estudio de Mercado.</w:t>
+      </w:r>
+    </w:p>
+    <w:p>
+      <w:pPr>
+        <w:spacing w:before="240" w:line="240" w:lineRule="auto"/>
+        <w:ind w:left="360"/>
+        <w:rPr>
+          <w:rFonts w:ascii="Times New Roman" w:eastAsia="Times New Roman" w:hAnsi="Times New Roman" w:cs="Times New Roman"/>
+          <w:sz w:val="24"/>
+          <w:szCs w:val="24"/>
+          <w:lang w:val="es-PE"/>
+        </w:rPr>
+      </w:pPr>
+      <w:r>
+        <w:rPr>
+          <w:rFonts w:eastAsia="Times New Roman"/>
+          <w:color w:val="000000"/>
+          <w:lang w:val="es-PE"/>
+        </w:rPr>
+        <w:t>SEM-ANMOD: Modelo de análisis del Sistema de Estudio de Mercado.</w:t>
+      </w:r>
+    </w:p>
+    <w:p>
+      <w:pPr>
+        <w:spacing w:before="240" w:line="240" w:lineRule="auto"/>
+        <w:ind w:left="360"/>
+        <w:rPr>
+          <w:rFonts w:ascii="Times New Roman" w:eastAsia="Times New Roman" w:hAnsi="Times New Roman" w:cs="Times New Roman"/>
+          <w:sz w:val="24"/>
+          <w:szCs w:val="24"/>
+          <w:lang w:val="es-PE"/>
+        </w:rPr>
+      </w:pPr>
+      <w:r>
+        <w:rPr>
+          <w:rFonts w:eastAsia="Times New Roman"/>
+          <w:color w:val="000000"/>
+          <w:lang w:val="es-PE"/>
+        </w:rPr>
+        <w:t>SEM-DSMOD: Modelo de diseño del Sistema de Estudio de Mercado.</w:t>
+      </w:r>
+    </w:p>
+    <w:p>
+      <w:pPr>
+        <w:spacing w:before="240" w:line="240" w:lineRule="auto"/>
+        <w:ind w:left="360"/>
+        <w:rPr>
+          <w:rFonts w:ascii="Times New Roman" w:eastAsia="Times New Roman" w:hAnsi="Times New Roman" w:cs="Times New Roman"/>
+          <w:sz w:val="24"/>
+          <w:szCs w:val="24"/>
+          <w:lang w:val="es-PE"/>
+        </w:rPr>
+      </w:pPr>
+      <w:r>
+        <w:rPr>
+          <w:rFonts w:eastAsia="Times New Roman"/>
+          <w:color w:val="000000"/>
+          <w:lang w:val="es-PE"/>
+        </w:rPr>
+        <w:t>SEM-DSDIST: Modelo de distribución del Sistema de Estudio de Mercado.</w:t>
+      </w:r>
+    </w:p>
+    <w:p>
+      <w:pPr>
+        <w:spacing w:before="240" w:line="240" w:lineRule="auto"/>
+        <w:ind w:left="360"/>
+        <w:rPr>
+          <w:rFonts w:ascii="Times New Roman" w:eastAsia="Times New Roman" w:hAnsi="Times New Roman" w:cs="Times New Roman"/>
+          <w:sz w:val="24"/>
+          <w:szCs w:val="24"/>
+          <w:lang w:val="es-PE"/>
+        </w:rPr>
+      </w:pPr>
+      <w:r>
+        <w:rPr>
+          <w:rFonts w:eastAsia="Times New Roman"/>
+          <w:color w:val="000000"/>
+          <w:lang w:val="es-PE"/>
+        </w:rPr>
+        <w:t>SEM-IMDT: Documentación técnica del Sistema de Estudio de Mercado.</w:t>
+      </w:r>
+      <w:bookmarkStart w:id="0" w:name="_GoBack"/>
+      <w:bookmarkEnd w:id="0"/>
+    </w:p>
+    <w:p>
+      <w:pPr>
+        <w:spacing w:before="240" w:line="240" w:lineRule="auto"/>
+        <w:ind w:left="360"/>
+        <w:rPr>
+          <w:rFonts w:ascii="Times New Roman" w:eastAsia="Times New Roman" w:hAnsi="Times New Roman" w:cs="Times New Roman"/>
+          <w:sz w:val="24"/>
+          <w:szCs w:val="24"/>
+          <w:lang w:val="es-PE"/>
+        </w:rPr>
+      </w:pPr>
+      <w:r>
+        <w:rPr>
+          <w:rFonts w:eastAsia="Times New Roman"/>
+          <w:color w:val="000000"/>
+          <w:lang w:val="es-PE"/>
+        </w:rPr>
+        <w:t>SEM-IMPROT: Prototipo del Sistema de Estudio de Mercado.</w:t>
+      </w:r>
+    </w:p>
+    <w:p>
+      <w:pPr>
+        <w:spacing w:before="240" w:line="240" w:lineRule="auto"/>
+        <w:ind w:left="360"/>
+        <w:rPr>
+          <w:rFonts w:ascii="Times New Roman" w:eastAsia="Times New Roman" w:hAnsi="Times New Roman" w:cs="Times New Roman"/>
+          <w:sz w:val="24"/>
+          <w:szCs w:val="24"/>
+          <w:lang w:val="es-PE"/>
+        </w:rPr>
+      </w:pPr>
+      <w:r>
+        <w:rPr>
+          <w:rFonts w:eastAsia="Times New Roman"/>
+          <w:color w:val="000000"/>
+          <w:lang w:val="es-PE"/>
+        </w:rPr>
+        <w:t>SEM-IMMTP: Manual Técnico del Prototipo del Sistema de Estudio de Mercado.</w:t>
+      </w:r>
+    </w:p>
+    <w:p>
+      <w:pPr>
+        <w:spacing w:before="240" w:line="240" w:lineRule="auto"/>
+        <w:ind w:left="360"/>
+        <w:rPr>
+          <w:rFonts w:ascii="Times New Roman" w:eastAsia="Times New Roman" w:hAnsi="Times New Roman" w:cs="Times New Roman"/>
+          <w:sz w:val="24"/>
+          <w:szCs w:val="24"/>
+          <w:lang w:val="es-PE"/>
+        </w:rPr>
+      </w:pPr>
+      <w:r>
+        <w:rPr>
+          <w:rFonts w:eastAsia="Times New Roman"/>
+          <w:color w:val="000000"/>
+          <w:lang w:val="es-PE"/>
+        </w:rPr>
+        <w:t>SEM-IMESF: Ejecutable Final del Sistema de Estudio de Mercado.</w:t>
+      </w:r>
+    </w:p>
+    <w:p>
+      <w:pPr>
+        <w:pStyle w:val="NormalWeb"/>
+        <w:spacing w:before="240" w:beforeAutospacing="0" w:after="0" w:afterAutospacing="0"/>
+        <w:ind w:left="360"/>
+      </w:pPr>
     </w:p>
     <w:p>
       <w:pPr>

</xml_diff>

<commit_message>
Correccion de plan de Gestion de Configuracion
</commit_message>
<xml_diff>
--- a/Gestion/Planes/PGC.docx
+++ b/Gestion/Planes/PGC.docx
@@ -2,6 +2,206 @@
 <file path=word/document.xml><?xml version="1.0" encoding="utf-8"?>
 <w:document xmlns:wpc="http://schemas.microsoft.com/office/word/2010/wordprocessingCanvas" xmlns:mc="http://schemas.openxmlformats.org/markup-compatibility/2006" xmlns:o="urn:schemas-microsoft-com:office:office" xmlns:r="http://schemas.openxmlformats.org/officeDocument/2006/relationships" xmlns:m="http://schemas.openxmlformats.org/officeDocument/2006/math" xmlns:v="urn:schemas-microsoft-com:vml" xmlns:wp14="http://schemas.microsoft.com/office/word/2010/wordprocessingDrawing" xmlns:wp="http://schemas.openxmlformats.org/drawingml/2006/wordprocessingDrawing" xmlns:w10="urn:schemas-microsoft-com:office:word" xmlns:w="http://schemas.openxmlformats.org/wordprocessingml/2006/main" xmlns:w14="http://schemas.microsoft.com/office/word/2010/wordml" xmlns:w15="http://schemas.microsoft.com/office/word/2012/wordml" xmlns:wpg="http://schemas.microsoft.com/office/word/2010/wordprocessingGroup" xmlns:wpi="http://schemas.microsoft.com/office/word/2010/wordprocessingInk" xmlns:wne="http://schemas.microsoft.com/office/word/2006/wordml" xmlns:wps="http://schemas.microsoft.com/office/word/2010/wordprocessingShape" mc:Ignorable="w14 w15 wp14">
   <w:body>
+    <w:p>
+      <w:pPr>
+        <w:spacing w:after="0" w:line="240" w:lineRule="auto"/>
+        <w:rPr>
+          <w:rFonts w:ascii="Times New Roman" w:eastAsia="Times New Roman" w:hAnsi="Times New Roman" w:cs="Times New Roman"/>
+          <w:sz w:val="24"/>
+          <w:szCs w:val="24"/>
+          <w:lang w:eastAsia="es-PE"/>
+        </w:rPr>
+      </w:pPr>
+      <w:r>
+        <w:rPr>
+          <w:rFonts w:ascii="Arial" w:eastAsia="Times New Roman" w:hAnsi="Arial" w:cs="Arial"/>
+          <w:b/>
+          <w:bCs/>
+          <w:color w:val="000000"/>
+          <w:sz w:val="28"/>
+          <w:szCs w:val="28"/>
+          <w:lang w:eastAsia="es-PE"/>
+        </w:rPr>
+        <w:t>Políticas, Directrices y procedimientos</w:t>
+      </w:r>
+    </w:p>
+    <w:p>
+      <w:pPr>
+        <w:spacing w:after="0" w:line="240" w:lineRule="auto"/>
+        <w:rPr>
+          <w:rFonts w:ascii="Times New Roman" w:eastAsia="Times New Roman" w:hAnsi="Times New Roman" w:cs="Times New Roman"/>
+          <w:sz w:val="24"/>
+          <w:szCs w:val="24"/>
+          <w:lang w:eastAsia="es-PE"/>
+        </w:rPr>
+      </w:pPr>
+    </w:p>
+    <w:p>
+      <w:pPr>
+        <w:numPr>
+          <w:ilvl w:val="0"/>
+          <w:numId w:val="1"/>
+        </w:numPr>
+        <w:spacing w:after="0" w:line="240" w:lineRule="auto"/>
+        <w:jc w:val="both"/>
+        <w:textAlignment w:val="baseline"/>
+        <w:rPr>
+          <w:rFonts w:ascii="Arial" w:eastAsia="Times New Roman" w:hAnsi="Arial" w:cs="Arial"/>
+          <w:color w:val="000000"/>
+          <w:lang w:eastAsia="es-PE"/>
+        </w:rPr>
+      </w:pPr>
+      <w:r>
+        <w:rPr>
+          <w:rFonts w:ascii="Arial" w:eastAsia="Times New Roman" w:hAnsi="Arial" w:cs="Arial"/>
+          <w:color w:val="000000"/>
+          <w:lang w:eastAsia="es-PE"/>
+        </w:rPr>
+        <w:t>Se mantendrá un registro preciso y completo de los elementos de la configuración que formarán los registros de la configuración, para un mejor seguimiento y control de estos elementos. Dichos registros serán almacenados adecuado a cada elemento.</w:t>
+      </w:r>
+    </w:p>
+    <w:p>
+      <w:pPr>
+        <w:numPr>
+          <w:ilvl w:val="0"/>
+          <w:numId w:val="1"/>
+        </w:numPr>
+        <w:spacing w:after="0" w:line="240" w:lineRule="auto"/>
+        <w:jc w:val="both"/>
+        <w:textAlignment w:val="baseline"/>
+        <w:rPr>
+          <w:rFonts w:ascii="Arial" w:eastAsia="Times New Roman" w:hAnsi="Arial" w:cs="Arial"/>
+          <w:color w:val="000000"/>
+          <w:lang w:eastAsia="es-PE"/>
+        </w:rPr>
+      </w:pPr>
+      <w:r>
+        <w:rPr>
+          <w:rFonts w:ascii="Arial" w:eastAsia="Times New Roman" w:hAnsi="Arial" w:cs="Arial"/>
+          <w:color w:val="000000"/>
+          <w:lang w:eastAsia="es-PE"/>
+        </w:rPr>
+        <w:t>Respecto a los documentos en el repositorio, solo se le concederá permiso a determinados involucrados, los cuales tienen derechos de administrador, es decir permiso de lectura, modificación y creación de nuevos documentos. Se tiene como política la restricción de estos permisos para algunos integrantes del equipo que puedan ser prescindibles en ciertas actividades, y en otras no. </w:t>
+      </w:r>
+    </w:p>
+    <w:p>
+      <w:pPr>
+        <w:numPr>
+          <w:ilvl w:val="0"/>
+          <w:numId w:val="1"/>
+        </w:numPr>
+        <w:spacing w:after="0" w:line="240" w:lineRule="auto"/>
+        <w:jc w:val="both"/>
+        <w:textAlignment w:val="baseline"/>
+        <w:rPr>
+          <w:rFonts w:ascii="Arial" w:eastAsia="Times New Roman" w:hAnsi="Arial" w:cs="Arial"/>
+          <w:color w:val="000000"/>
+          <w:lang w:eastAsia="es-PE"/>
+        </w:rPr>
+      </w:pPr>
+      <w:r>
+        <w:rPr>
+          <w:rFonts w:ascii="Arial" w:eastAsia="Times New Roman" w:hAnsi="Arial" w:cs="Arial"/>
+          <w:color w:val="000000"/>
+          <w:lang w:eastAsia="es-PE"/>
+        </w:rPr>
+        <w:t xml:space="preserve">Se trabajará en base al </w:t>
+      </w:r>
+      <w:proofErr w:type="spellStart"/>
+      <w:r>
+        <w:rPr>
+          <w:rFonts w:ascii="Arial" w:eastAsia="Times New Roman" w:hAnsi="Arial" w:cs="Arial"/>
+          <w:color w:val="000000"/>
+          <w:lang w:eastAsia="es-PE"/>
+        </w:rPr>
+        <w:t>Estandar</w:t>
+      </w:r>
+      <w:proofErr w:type="spellEnd"/>
+      <w:r>
+        <w:rPr>
+          <w:rFonts w:ascii="Arial" w:eastAsia="Times New Roman" w:hAnsi="Arial" w:cs="Arial"/>
+          <w:color w:val="000000"/>
+          <w:lang w:eastAsia="es-PE"/>
+        </w:rPr>
+        <w:t xml:space="preserve"> IEEE 828 para planes de gestión de la configuración de software y al </w:t>
+      </w:r>
+      <w:proofErr w:type="spellStart"/>
+      <w:r>
+        <w:rPr>
+          <w:rFonts w:ascii="Arial" w:eastAsia="Times New Roman" w:hAnsi="Arial" w:cs="Arial"/>
+          <w:color w:val="000000"/>
+          <w:lang w:eastAsia="es-PE"/>
+        </w:rPr>
+        <w:t>Estandar</w:t>
+      </w:r>
+      <w:proofErr w:type="spellEnd"/>
+      <w:r>
+        <w:rPr>
+          <w:rFonts w:ascii="Arial" w:eastAsia="Times New Roman" w:hAnsi="Arial" w:cs="Arial"/>
+          <w:color w:val="000000"/>
+          <w:lang w:eastAsia="es-PE"/>
+        </w:rPr>
+        <w:t xml:space="preserve"> IEEE 1042 para </w:t>
+      </w:r>
+      <w:proofErr w:type="spellStart"/>
+      <w:r>
+        <w:rPr>
+          <w:rFonts w:ascii="Arial" w:eastAsia="Times New Roman" w:hAnsi="Arial" w:cs="Arial"/>
+          <w:color w:val="000000"/>
+          <w:lang w:eastAsia="es-PE"/>
+        </w:rPr>
+        <w:t>Gestion</w:t>
+      </w:r>
+      <w:proofErr w:type="spellEnd"/>
+      <w:r>
+        <w:rPr>
+          <w:rFonts w:ascii="Arial" w:eastAsia="Times New Roman" w:hAnsi="Arial" w:cs="Arial"/>
+          <w:color w:val="000000"/>
+          <w:lang w:eastAsia="es-PE"/>
+        </w:rPr>
+        <w:t xml:space="preserve"> de </w:t>
+      </w:r>
+      <w:proofErr w:type="spellStart"/>
+      <w:r>
+        <w:rPr>
+          <w:rFonts w:ascii="Arial" w:eastAsia="Times New Roman" w:hAnsi="Arial" w:cs="Arial"/>
+          <w:color w:val="000000"/>
+          <w:lang w:eastAsia="es-PE"/>
+        </w:rPr>
+        <w:t>configuracion</w:t>
+      </w:r>
+      <w:proofErr w:type="spellEnd"/>
+      <w:r>
+        <w:rPr>
+          <w:rFonts w:ascii="Arial" w:eastAsia="Times New Roman" w:hAnsi="Arial" w:cs="Arial"/>
+          <w:color w:val="000000"/>
+          <w:lang w:eastAsia="es-PE"/>
+        </w:rPr>
+        <w:t xml:space="preserve"> de software </w:t>
+      </w:r>
+    </w:p>
+    <w:p>
+      <w:pPr>
+        <w:spacing w:after="0" w:line="240" w:lineRule="auto"/>
+        <w:rPr>
+          <w:color w:val="000000"/>
+          <w:sz w:val="14"/>
+          <w:szCs w:val="14"/>
+        </w:rPr>
+      </w:pPr>
+    </w:p>
+    <w:p>
+      <w:pPr>
+        <w:spacing w:after="0" w:line="240" w:lineRule="auto"/>
+        <w:rPr>
+          <w:color w:val="000000"/>
+          <w:sz w:val="14"/>
+          <w:szCs w:val="14"/>
+        </w:rPr>
+      </w:pPr>
+      <w:bookmarkStart w:id="0" w:name="_GoBack"/>
+      <w:bookmarkEnd w:id="0"/>
+    </w:p>
     <w:p>
       <w:pPr>
         <w:spacing w:after="0" w:line="240" w:lineRule="auto"/>
@@ -38,8 +238,6 @@
           <w:lang w:eastAsia="es-PE"/>
         </w:rPr>
       </w:pPr>
-      <w:bookmarkStart w:id="0" w:name="_GoBack"/>
-      <w:bookmarkEnd w:id="0"/>
     </w:p>
     <w:p>
       <w:pPr>
@@ -1546,6 +1744,163 @@
     </w:sectPr>
   </w:body>
 </w:document>
+</file>
+
+<file path=word/numbering.xml><?xml version="1.0" encoding="utf-8"?>
+<w:numbering xmlns:wpc="http://schemas.microsoft.com/office/word/2010/wordprocessingCanvas" xmlns:mc="http://schemas.openxmlformats.org/markup-compatibility/2006" xmlns:o="urn:schemas-microsoft-com:office:office" xmlns:r="http://schemas.openxmlformats.org/officeDocument/2006/relationships" xmlns:m="http://schemas.openxmlformats.org/officeDocument/2006/math" xmlns:v="urn:schemas-microsoft-com:vml" xmlns:wp14="http://schemas.microsoft.com/office/word/2010/wordprocessingDrawing" xmlns:wp="http://schemas.openxmlformats.org/drawingml/2006/wordprocessingDrawing" xmlns:w10="urn:schemas-microsoft-com:office:word" xmlns:w="http://schemas.openxmlformats.org/wordprocessingml/2006/main" xmlns:w14="http://schemas.microsoft.com/office/word/2010/wordml" xmlns:w15="http://schemas.microsoft.com/office/word/2012/wordml" xmlns:wpg="http://schemas.microsoft.com/office/word/2010/wordprocessingGroup" xmlns:wpi="http://schemas.microsoft.com/office/word/2010/wordprocessingInk" xmlns:wne="http://schemas.microsoft.com/office/word/2006/wordml" xmlns:wps="http://schemas.microsoft.com/office/word/2010/wordprocessingShape" mc:Ignorable="w14 w15 wp14">
+  <w:abstractNum w:abstractNumId="0">
+    <w:nsid w:val="7C191741"/>
+    <w:multiLevelType w:val="multilevel"/>
+    <w:tmpl w:val="84902CD0"/>
+    <w:lvl w:ilvl="0">
+      <w:start w:val="1"/>
+      <w:numFmt w:val="bullet"/>
+      <w:lvlText w:val=""/>
+      <w:lvlJc w:val="left"/>
+      <w:pPr>
+        <w:tabs>
+          <w:tab w:val="num" w:pos="720"/>
+        </w:tabs>
+        <w:ind w:left="720" w:hanging="360"/>
+      </w:pPr>
+      <w:rPr>
+        <w:rFonts w:ascii="Symbol" w:hAnsi="Symbol" w:hint="default"/>
+        <w:sz w:val="20"/>
+      </w:rPr>
+    </w:lvl>
+    <w:lvl w:ilvl="1" w:tentative="1">
+      <w:start w:val="1"/>
+      <w:numFmt w:val="bullet"/>
+      <w:lvlText w:val="o"/>
+      <w:lvlJc w:val="left"/>
+      <w:pPr>
+        <w:tabs>
+          <w:tab w:val="num" w:pos="1440"/>
+        </w:tabs>
+        <w:ind w:left="1440" w:hanging="360"/>
+      </w:pPr>
+      <w:rPr>
+        <w:rFonts w:ascii="Courier New" w:hAnsi="Courier New" w:hint="default"/>
+        <w:sz w:val="20"/>
+      </w:rPr>
+    </w:lvl>
+    <w:lvl w:ilvl="2" w:tentative="1">
+      <w:start w:val="1"/>
+      <w:numFmt w:val="bullet"/>
+      <w:lvlText w:val=""/>
+      <w:lvlJc w:val="left"/>
+      <w:pPr>
+        <w:tabs>
+          <w:tab w:val="num" w:pos="2160"/>
+        </w:tabs>
+        <w:ind w:left="2160" w:hanging="360"/>
+      </w:pPr>
+      <w:rPr>
+        <w:rFonts w:ascii="Wingdings" w:hAnsi="Wingdings" w:hint="default"/>
+        <w:sz w:val="20"/>
+      </w:rPr>
+    </w:lvl>
+    <w:lvl w:ilvl="3" w:tentative="1">
+      <w:start w:val="1"/>
+      <w:numFmt w:val="bullet"/>
+      <w:lvlText w:val=""/>
+      <w:lvlJc w:val="left"/>
+      <w:pPr>
+        <w:tabs>
+          <w:tab w:val="num" w:pos="2880"/>
+        </w:tabs>
+        <w:ind w:left="2880" w:hanging="360"/>
+      </w:pPr>
+      <w:rPr>
+        <w:rFonts w:ascii="Wingdings" w:hAnsi="Wingdings" w:hint="default"/>
+        <w:sz w:val="20"/>
+      </w:rPr>
+    </w:lvl>
+    <w:lvl w:ilvl="4" w:tentative="1">
+      <w:start w:val="1"/>
+      <w:numFmt w:val="bullet"/>
+      <w:lvlText w:val=""/>
+      <w:lvlJc w:val="left"/>
+      <w:pPr>
+        <w:tabs>
+          <w:tab w:val="num" w:pos="3600"/>
+        </w:tabs>
+        <w:ind w:left="3600" w:hanging="360"/>
+      </w:pPr>
+      <w:rPr>
+        <w:rFonts w:ascii="Wingdings" w:hAnsi="Wingdings" w:hint="default"/>
+        <w:sz w:val="20"/>
+      </w:rPr>
+    </w:lvl>
+    <w:lvl w:ilvl="5" w:tentative="1">
+      <w:start w:val="1"/>
+      <w:numFmt w:val="bullet"/>
+      <w:lvlText w:val=""/>
+      <w:lvlJc w:val="left"/>
+      <w:pPr>
+        <w:tabs>
+          <w:tab w:val="num" w:pos="4320"/>
+        </w:tabs>
+        <w:ind w:left="4320" w:hanging="360"/>
+      </w:pPr>
+      <w:rPr>
+        <w:rFonts w:ascii="Wingdings" w:hAnsi="Wingdings" w:hint="default"/>
+        <w:sz w:val="20"/>
+      </w:rPr>
+    </w:lvl>
+    <w:lvl w:ilvl="6" w:tentative="1">
+      <w:start w:val="1"/>
+      <w:numFmt w:val="bullet"/>
+      <w:lvlText w:val=""/>
+      <w:lvlJc w:val="left"/>
+      <w:pPr>
+        <w:tabs>
+          <w:tab w:val="num" w:pos="5040"/>
+        </w:tabs>
+        <w:ind w:left="5040" w:hanging="360"/>
+      </w:pPr>
+      <w:rPr>
+        <w:rFonts w:ascii="Wingdings" w:hAnsi="Wingdings" w:hint="default"/>
+        <w:sz w:val="20"/>
+      </w:rPr>
+    </w:lvl>
+    <w:lvl w:ilvl="7" w:tentative="1">
+      <w:start w:val="1"/>
+      <w:numFmt w:val="bullet"/>
+      <w:lvlText w:val=""/>
+      <w:lvlJc w:val="left"/>
+      <w:pPr>
+        <w:tabs>
+          <w:tab w:val="num" w:pos="5760"/>
+        </w:tabs>
+        <w:ind w:left="5760" w:hanging="360"/>
+      </w:pPr>
+      <w:rPr>
+        <w:rFonts w:ascii="Wingdings" w:hAnsi="Wingdings" w:hint="default"/>
+        <w:sz w:val="20"/>
+      </w:rPr>
+    </w:lvl>
+    <w:lvl w:ilvl="8" w:tentative="1">
+      <w:start w:val="1"/>
+      <w:numFmt w:val="bullet"/>
+      <w:lvlText w:val=""/>
+      <w:lvlJc w:val="left"/>
+      <w:pPr>
+        <w:tabs>
+          <w:tab w:val="num" w:pos="6480"/>
+        </w:tabs>
+        <w:ind w:left="6480" w:hanging="360"/>
+      </w:pPr>
+      <w:rPr>
+        <w:rFonts w:ascii="Wingdings" w:hAnsi="Wingdings" w:hint="default"/>
+        <w:sz w:val="20"/>
+      </w:rPr>
+    </w:lvl>
+  </w:abstractNum>
+  <w:num w:numId="1">
+    <w:abstractNumId w:val="0"/>
+  </w:num>
+</w:numbering>
 </file>
 
 <file path=word/styles.xml><?xml version="1.0" encoding="utf-8"?>

</xml_diff>